<commit_message>
some changes (reverted from commit 491260ed0e4921b6075087a229be2734909f7e1c)
</commit_message>
<xml_diff>
--- a/doc/BPA数据提取.docx
+++ b/doc/BPA数据提取.docx
@@ -3,8 +3,6 @@
 <w:document xmlns:wpc="http://schemas.microsoft.com/office/word/2010/wordprocessingCanvas" xmlns:cx="http://schemas.microsoft.com/office/drawing/2014/chartex" xmlns:mc="http://schemas.openxmlformats.org/markup-compatibility/2006" xmlns:o="urn:schemas-microsoft-com:office:office" xmlns:r="http://schemas.openxmlformats.org/officeDocument/2006/relationships" xmlns:m="http://schemas.openxmlformats.org/officeDocument/2006/math" xmlns:v="urn:schemas-microsoft-com:vml" xmlns:wp14="http://schemas.microsoft.com/office/word/2010/wordprocessingDrawing" xmlns:wp="http://schemas.openxmlformats.org/drawingml/2006/wordprocessingDrawing" xmlns:w10="urn:schemas-microsoft-com:office:word" xmlns:w="http://schemas.openxmlformats.org/wordprocessingml/2006/main" xmlns:w14="http://schemas.microsoft.com/office/word/2010/wordml" xmlns:w15="http://schemas.microsoft.com/office/word/2012/wordml" xmlns:w16se="http://schemas.microsoft.com/office/word/2015/wordml/symex" xmlns:wpg="http://schemas.microsoft.com/office/word/2010/wordprocessingGroup" xmlns:wpi="http://schemas.microsoft.com/office/word/2010/wordprocessingInk" xmlns:wne="http://schemas.microsoft.com/office/word/2006/wordml" xmlns:wps="http://schemas.microsoft.com/office/word/2010/wordprocessingShape" mc:Ignorable="w14 w15 w16se wp14">
   <w:body>
     <w:p>
-      <w:bookmarkStart w:id="0" w:name="_GoBack"/>
-      <w:bookmarkEnd w:id="0"/>
       <w:r>
         <w:rPr>
           <w:rFonts w:hint="eastAsia"/>
@@ -291,6 +289,9 @@
           <w:p>
             <w:pPr>
               <w:jc w:val="center"/>
+              <w:rPr>
+                <w:rFonts w:hint="eastAsia"/>
+              </w:rPr>
             </w:pPr>
             <w:r>
               <w:rPr>
@@ -308,6 +309,9 @@
           <w:p>
             <w:pPr>
               <w:jc w:val="center"/>
+              <w:rPr>
+                <w:rFonts w:hint="eastAsia"/>
+              </w:rPr>
             </w:pPr>
             <w:r>
               <w:rPr>
@@ -325,6 +329,9 @@
           <w:p>
             <w:pPr>
               <w:jc w:val="center"/>
+              <w:rPr>
+                <w:rFonts w:hint="eastAsia"/>
+              </w:rPr>
             </w:pPr>
             <w:proofErr w:type="spellStart"/>
             <w:r>
@@ -341,6 +348,11 @@
             <w:tcW w:w="1917" w:type="pct"/>
           </w:tcPr>
           <w:p>
+            <w:pPr>
+              <w:rPr>
+                <w:rFonts w:hint="eastAsia"/>
+              </w:rPr>
+            </w:pPr>
             <w:r>
               <w:rPr>
                 <w:rFonts w:hint="eastAsia"/>
@@ -1446,6 +1458,9 @@
           <w:p>
             <w:pPr>
               <w:jc w:val="center"/>
+              <w:rPr>
+                <w:rFonts w:hint="eastAsia"/>
+              </w:rPr>
             </w:pPr>
             <w:r>
               <w:rPr>
@@ -1463,6 +1478,9 @@
           <w:p>
             <w:pPr>
               <w:jc w:val="center"/>
+              <w:rPr>
+                <w:rFonts w:hint="eastAsia"/>
+              </w:rPr>
             </w:pPr>
             <w:r>
               <w:rPr>
@@ -1492,6 +1510,9 @@
           <w:p>
             <w:pPr>
               <w:jc w:val="center"/>
+              <w:rPr>
+                <w:rFonts w:hint="eastAsia"/>
+              </w:rPr>
             </w:pPr>
             <w:proofErr w:type="spellStart"/>
             <w:r>
@@ -1508,6 +1529,11 @@
             <w:tcW w:w="1916" w:type="pct"/>
           </w:tcPr>
           <w:p>
+            <w:pPr>
+              <w:rPr>
+                <w:rFonts w:hint="eastAsia"/>
+              </w:rPr>
+            </w:pPr>
             <w:r>
               <w:rPr>
                 <w:rFonts w:hint="eastAsia"/>
@@ -1526,6 +1552,9 @@
           <w:p>
             <w:pPr>
               <w:jc w:val="center"/>
+              <w:rPr>
+                <w:rFonts w:hint="eastAsia"/>
+              </w:rPr>
             </w:pPr>
             <w:r>
               <w:rPr>
@@ -1543,6 +1572,9 @@
           <w:p>
             <w:pPr>
               <w:jc w:val="center"/>
+              <w:rPr>
+                <w:rFonts w:hint="eastAsia"/>
+              </w:rPr>
             </w:pPr>
             <w:r>
               <w:rPr>
@@ -1572,6 +1604,9 @@
           <w:p>
             <w:pPr>
               <w:jc w:val="center"/>
+              <w:rPr>
+                <w:rFonts w:hint="eastAsia"/>
+              </w:rPr>
             </w:pPr>
             <w:r>
               <w:rPr>
@@ -1589,6 +1624,11 @@
             <w:tcW w:w="1916" w:type="pct"/>
           </w:tcPr>
           <w:p>
+            <w:pPr>
+              <w:rPr>
+                <w:rFonts w:hint="eastAsia"/>
+              </w:rPr>
+            </w:pPr>
             <w:r>
               <w:rPr>
                 <w:rFonts w:hint="eastAsia"/>
@@ -1613,6 +1653,9 @@
           <w:p>
             <w:pPr>
               <w:jc w:val="center"/>
+              <w:rPr>
+                <w:rFonts w:hint="eastAsia"/>
+              </w:rPr>
             </w:pPr>
             <w:r>
               <w:rPr>
@@ -1630,6 +1673,9 @@
           <w:p>
             <w:pPr>
               <w:jc w:val="center"/>
+              <w:rPr>
+                <w:rFonts w:hint="eastAsia"/>
+              </w:rPr>
             </w:pPr>
             <w:r>
               <w:rPr>
@@ -1659,6 +1705,9 @@
           <w:p>
             <w:pPr>
               <w:jc w:val="center"/>
+              <w:rPr>
+                <w:rFonts w:hint="eastAsia"/>
+              </w:rPr>
             </w:pPr>
             <w:r>
               <w:rPr>
@@ -1673,6 +1722,11 @@
             <w:tcW w:w="1916" w:type="pct"/>
           </w:tcPr>
           <w:p>
+            <w:pPr>
+              <w:rPr>
+                <w:rFonts w:hint="eastAsia"/>
+              </w:rPr>
+            </w:pPr>
             <w:r>
               <w:rPr>
                 <w:rFonts w:hint="eastAsia"/>
@@ -1685,6 +1739,8 @@
               </w:rPr>
               <w:t>中联络线末端节点名</w:t>
             </w:r>
+            <w:bookmarkStart w:id="0" w:name="_GoBack"/>
+            <w:bookmarkEnd w:id="0"/>
           </w:p>
         </w:tc>
       </w:tr>
@@ -1697,6 +1753,9 @@
           <w:p>
             <w:pPr>
               <w:jc w:val="center"/>
+              <w:rPr>
+                <w:rFonts w:hint="eastAsia"/>
+              </w:rPr>
             </w:pPr>
             <w:r>
               <w:rPr>
@@ -1714,6 +1773,9 @@
           <w:p>
             <w:pPr>
               <w:jc w:val="center"/>
+              <w:rPr>
+                <w:rFonts w:hint="eastAsia"/>
+              </w:rPr>
             </w:pPr>
             <w:r>
               <w:rPr>
@@ -1731,6 +1793,9 @@
           <w:p>
             <w:pPr>
               <w:jc w:val="center"/>
+              <w:rPr>
+                <w:rFonts w:hint="eastAsia"/>
+              </w:rPr>
             </w:pPr>
             <w:r>
               <w:rPr>
@@ -1745,6 +1810,11 @@
             <w:tcW w:w="1916" w:type="pct"/>
           </w:tcPr>
           <w:p>
+            <w:pPr>
+              <w:rPr>
+                <w:rFonts w:hint="eastAsia"/>
+              </w:rPr>
+            </w:pPr>
             <w:r>
               <w:rPr>
                 <w:rFonts w:hint="eastAsia"/>
@@ -1761,7 +1831,13 @@
         </w:tc>
       </w:tr>
     </w:tbl>
-    <w:p/>
+    <w:p>
+      <w:pPr>
+        <w:rPr>
+          <w:rFonts w:hint="eastAsia"/>
+        </w:rPr>
+      </w:pPr>
+    </w:p>
     <w:sectPr>
       <w:pgSz w:w="11906" w:h="16838"/>
       <w:pgMar w:top="1440" w:right="1800" w:bottom="1440" w:left="1800" w:header="851" w:footer="992" w:gutter="0"/>

</xml_diff>